<commit_message>
Updated the Report and Metadata Doc with new columns in the metadata tables
Added Width to the Table Metadata
Added Min, Max to the attributes Metadata
</commit_message>
<xml_diff>
--- a/Phase 2/DBMS Phase 2 Report.docx
+++ b/Phase 2/DBMS Phase 2 Report.docx
@@ -2220,11 +2220,15 @@
       </w:pPr>
       <w:bookmarkStart w:id="5" w:name="_Hlk150329632"/>
       <w:bookmarkStart w:id="6" w:name="_Toc150774639"/>
+      <w:bookmarkStart w:id="7" w:name="_Hlk150793935"/>
       <w:bookmarkEnd w:id="5"/>
       <w:r>
-        <w:t>Metadata Table Columns</w:t>
+        <w:t xml:space="preserve">Important </w:t>
       </w:r>
       <w:bookmarkEnd w:id="6"/>
+      <w:r>
+        <w:t>Variables used in Cost sestimation</w:t>
+      </w:r>
     </w:p>
     <w:tbl>
       <w:tblPr>
@@ -2255,7 +2259,7 @@
               <w:rPr>
                 <w:rFonts w:cstheme="minorHAnsi"/>
               </w:rPr>
-              <w:t>Parameter Name in the Table</w:t>
+              <w:t>Varaible</w:t>
             </w:r>
           </w:p>
         </w:tc>
@@ -3105,29 +3109,31 @@
       <w:pPr>
         <w:pStyle w:val="Heading2"/>
       </w:pPr>
-      <w:bookmarkStart w:id="7" w:name="_Toc150352132"/>
-      <w:bookmarkStart w:id="8" w:name="_Toc150774640"/>
+      <w:bookmarkStart w:id="8" w:name="_Toc150352132"/>
+      <w:bookmarkStart w:id="9" w:name="_Toc150774640"/>
+      <w:bookmarkEnd w:id="7"/>
       <w:r>
         <w:t>Tables Metadata</w:t>
       </w:r>
-      <w:bookmarkEnd w:id="7"/>
       <w:bookmarkEnd w:id="8"/>
+      <w:bookmarkEnd w:id="9"/>
     </w:p>
     <w:tbl>
       <w:tblPr>
         <w:tblStyle w:val="SDPStyle"/>
-        <w:tblW w:w="9908" w:type="dxa"/>
+        <w:tblW w:w="10683" w:type="dxa"/>
         <w:tblLook w:val="04A0" w:firstRow="1" w:lastRow="0" w:firstColumn="1" w:lastColumn="0" w:noHBand="0" w:noVBand="1"/>
       </w:tblPr>
       <w:tblGrid>
-        <w:gridCol w:w="1042"/>
+        <w:gridCol w:w="1043"/>
         <w:gridCol w:w="1046"/>
         <w:gridCol w:w="1217"/>
-        <w:gridCol w:w="1358"/>
-        <w:gridCol w:w="1418"/>
-        <w:gridCol w:w="1275"/>
-        <w:gridCol w:w="1134"/>
-        <w:gridCol w:w="1418"/>
+        <w:gridCol w:w="1265"/>
+        <w:gridCol w:w="1392"/>
+        <w:gridCol w:w="1225"/>
+        <w:gridCol w:w="1117"/>
+        <w:gridCol w:w="1235"/>
+        <w:gridCol w:w="1143"/>
       </w:tblGrid>
       <w:tr>
         <w:trPr>
@@ -3135,7 +3141,7 @@
         </w:trPr>
         <w:tc>
           <w:tcPr>
-            <w:tcW w:w="4663" w:type="dxa"/>
+            <w:tcW w:w="4571" w:type="dxa"/>
             <w:gridSpan w:val="4"/>
           </w:tcPr>
           <w:p>
@@ -3163,11 +3169,19 @@
               </w:rPr>
               <w:t xml:space="preserve"> (ASSUMED)</w:t>
             </w:r>
-          </w:p>
-        </w:tc>
-        <w:tc>
-          <w:tcPr>
-            <w:tcW w:w="1418" w:type="dxa"/>
+            <w:r>
+              <w:rPr>
+                <w:rFonts w:cstheme="minorHAnsi"/>
+                <w:sz w:val="18"/>
+                <w:szCs w:val="18"/>
+              </w:rPr>
+              <w:t xml:space="preserve">                             ----------&gt; Unit</w:t>
+            </w:r>
+          </w:p>
+        </w:tc>
+        <w:tc>
+          <w:tcPr>
+            <w:tcW w:w="1392" w:type="dxa"/>
           </w:tcPr>
           <w:p>
             <w:pPr>
@@ -3189,7 +3203,7 @@
         </w:tc>
         <w:tc>
           <w:tcPr>
-            <w:tcW w:w="1275" w:type="dxa"/>
+            <w:tcW w:w="1225" w:type="dxa"/>
           </w:tcPr>
           <w:p>
             <w:pPr>
@@ -3211,7 +3225,7 @@
         </w:tc>
         <w:tc>
           <w:tcPr>
-            <w:tcW w:w="1134" w:type="dxa"/>
+            <w:tcW w:w="1117" w:type="dxa"/>
           </w:tcPr>
           <w:p>
             <w:pPr>
@@ -3233,7 +3247,7 @@
         </w:tc>
         <w:tc>
           <w:tcPr>
-            <w:tcW w:w="1418" w:type="dxa"/>
+            <w:tcW w:w="1235" w:type="dxa"/>
           </w:tcPr>
           <w:p>
             <w:pPr>
@@ -3250,6 +3264,28 @@
                 <w:szCs w:val="18"/>
               </w:rPr>
               <w:t>Block</w:t>
+            </w:r>
+          </w:p>
+        </w:tc>
+        <w:tc>
+          <w:tcPr>
+            <w:tcW w:w="1143" w:type="dxa"/>
+          </w:tcPr>
+          <w:p>
+            <w:pPr>
+              <w:rPr>
+                <w:rFonts w:cstheme="minorHAnsi"/>
+                <w:sz w:val="18"/>
+                <w:szCs w:val="18"/>
+              </w:rPr>
+            </w:pPr>
+            <w:r>
+              <w:rPr>
+                <w:rFonts w:cstheme="minorHAnsi"/>
+                <w:sz w:val="18"/>
+                <w:szCs w:val="18"/>
+              </w:rPr>
+              <w:t>Bytes</w:t>
             </w:r>
           </w:p>
         </w:tc>
@@ -3260,7 +3296,7 @@
         </w:trPr>
         <w:tc>
           <w:tcPr>
-            <w:tcW w:w="1042" w:type="dxa"/>
+            <w:tcW w:w="1043" w:type="dxa"/>
             <w:shd w:val="clear" w:color="auto" w:fill="A6A6A6" w:themeFill="background1" w:themeFillShade="A6"/>
           </w:tcPr>
           <w:p>
@@ -3341,7 +3377,7 @@
         </w:tc>
         <w:tc>
           <w:tcPr>
-            <w:tcW w:w="1358" w:type="dxa"/>
+            <w:tcW w:w="1265" w:type="dxa"/>
             <w:shd w:val="clear" w:color="auto" w:fill="A6A6A6" w:themeFill="background1" w:themeFillShade="A6"/>
           </w:tcPr>
           <w:p>
@@ -3368,7 +3404,7 @@
         </w:tc>
         <w:tc>
           <w:tcPr>
-            <w:tcW w:w="1418" w:type="dxa"/>
+            <w:tcW w:w="1392" w:type="dxa"/>
             <w:shd w:val="clear" w:color="auto" w:fill="A6A6A6" w:themeFill="background1" w:themeFillShade="A6"/>
           </w:tcPr>
           <w:p>
@@ -3395,7 +3431,7 @@
         </w:tc>
         <w:tc>
           <w:tcPr>
-            <w:tcW w:w="1275" w:type="dxa"/>
+            <w:tcW w:w="1225" w:type="dxa"/>
             <w:shd w:val="clear" w:color="auto" w:fill="A6A6A6" w:themeFill="background1" w:themeFillShade="A6"/>
           </w:tcPr>
           <w:p>
@@ -3422,7 +3458,7 @@
         </w:tc>
         <w:tc>
           <w:tcPr>
-            <w:tcW w:w="1134" w:type="dxa"/>
+            <w:tcW w:w="1117" w:type="dxa"/>
             <w:shd w:val="clear" w:color="auto" w:fill="A6A6A6" w:themeFill="background1" w:themeFillShade="A6"/>
           </w:tcPr>
           <w:p>
@@ -3449,7 +3485,7 @@
         </w:tc>
         <w:tc>
           <w:tcPr>
-            <w:tcW w:w="1418" w:type="dxa"/>
+            <w:tcW w:w="1235" w:type="dxa"/>
             <w:shd w:val="clear" w:color="auto" w:fill="A6A6A6" w:themeFill="background1" w:themeFillShade="A6"/>
           </w:tcPr>
           <w:p>
@@ -3471,6 +3507,31 @@
                 <w:szCs w:val="18"/>
               </w:rPr>
               <w:t>bfr</w:t>
+            </w:r>
+          </w:p>
+        </w:tc>
+        <w:tc>
+          <w:tcPr>
+            <w:tcW w:w="1143" w:type="dxa"/>
+            <w:shd w:val="clear" w:color="auto" w:fill="A6A6A6" w:themeFill="background1" w:themeFillShade="A6"/>
+          </w:tcPr>
+          <w:p>
+            <w:pPr>
+              <w:rPr>
+                <w:rFonts w:cstheme="minorHAnsi"/>
+                <w:b/>
+                <w:bCs/>
+                <w:sz w:val="18"/>
+                <w:szCs w:val="18"/>
+              </w:rPr>
+            </w:pPr>
+            <w:r>
+              <w:rPr>
+                <w:rFonts w:cstheme="minorHAnsi"/>
+                <w:sz w:val="18"/>
+                <w:szCs w:val="18"/>
+              </w:rPr>
+              <w:t>Width</w:t>
             </w:r>
           </w:p>
         </w:tc>
@@ -3481,7 +3542,7 @@
         </w:trPr>
         <w:tc>
           <w:tcPr>
-            <w:tcW w:w="1042" w:type="dxa"/>
+            <w:tcW w:w="1043" w:type="dxa"/>
           </w:tcPr>
           <w:p>
             <w:pPr>
@@ -3547,7 +3608,7 @@
         </w:tc>
         <w:tc>
           <w:tcPr>
-            <w:tcW w:w="1358" w:type="dxa"/>
+            <w:tcW w:w="1265" w:type="dxa"/>
           </w:tcPr>
           <w:p>
             <w:pPr>
@@ -3569,7 +3630,7 @@
         </w:tc>
         <w:tc>
           <w:tcPr>
-            <w:tcW w:w="1418" w:type="dxa"/>
+            <w:tcW w:w="1392" w:type="dxa"/>
           </w:tcPr>
           <w:p>
             <w:pPr>
@@ -3591,7 +3652,7 @@
         </w:tc>
         <w:tc>
           <w:tcPr>
-            <w:tcW w:w="1275" w:type="dxa"/>
+            <w:tcW w:w="1225" w:type="dxa"/>
           </w:tcPr>
           <w:p>
             <w:pPr>
@@ -3613,7 +3674,7 @@
         </w:tc>
         <w:tc>
           <w:tcPr>
-            <w:tcW w:w="1134" w:type="dxa"/>
+            <w:tcW w:w="1117" w:type="dxa"/>
           </w:tcPr>
           <w:p>
             <w:pPr>
@@ -3635,7 +3696,7 @@
         </w:tc>
         <w:tc>
           <w:tcPr>
-            <w:tcW w:w="1418" w:type="dxa"/>
+            <w:tcW w:w="1235" w:type="dxa"/>
           </w:tcPr>
           <w:p>
             <w:pPr>
@@ -3652,6 +3713,28 @@
                 <w:szCs w:val="18"/>
               </w:rPr>
               <w:t>2</w:t>
+            </w:r>
+          </w:p>
+        </w:tc>
+        <w:tc>
+          <w:tcPr>
+            <w:tcW w:w="1143" w:type="dxa"/>
+          </w:tcPr>
+          <w:p>
+            <w:pPr>
+              <w:rPr>
+                <w:rFonts w:cstheme="minorHAnsi"/>
+                <w:sz w:val="18"/>
+                <w:szCs w:val="18"/>
+              </w:rPr>
+            </w:pPr>
+            <w:r>
+              <w:rPr>
+                <w:rFonts w:cstheme="minorHAnsi"/>
+                <w:sz w:val="18"/>
+                <w:szCs w:val="18"/>
+              </w:rPr>
+              <w:t>380</w:t>
             </w:r>
           </w:p>
         </w:tc>
@@ -3662,7 +3745,7 @@
         </w:trPr>
         <w:tc>
           <w:tcPr>
-            <w:tcW w:w="1042" w:type="dxa"/>
+            <w:tcW w:w="1043" w:type="dxa"/>
           </w:tcPr>
           <w:p>
             <w:pPr>
@@ -3728,7 +3811,7 @@
         </w:tc>
         <w:tc>
           <w:tcPr>
-            <w:tcW w:w="1358" w:type="dxa"/>
+            <w:tcW w:w="1265" w:type="dxa"/>
           </w:tcPr>
           <w:p>
             <w:pPr>
@@ -3750,7 +3833,7 @@
         </w:tc>
         <w:tc>
           <w:tcPr>
-            <w:tcW w:w="1418" w:type="dxa"/>
+            <w:tcW w:w="1392" w:type="dxa"/>
           </w:tcPr>
           <w:p>
             <w:pPr>
@@ -3772,7 +3855,7 @@
         </w:tc>
         <w:tc>
           <w:tcPr>
-            <w:tcW w:w="1275" w:type="dxa"/>
+            <w:tcW w:w="1225" w:type="dxa"/>
           </w:tcPr>
           <w:p>
             <w:pPr>
@@ -3794,7 +3877,7 @@
         </w:tc>
         <w:tc>
           <w:tcPr>
-            <w:tcW w:w="1134" w:type="dxa"/>
+            <w:tcW w:w="1117" w:type="dxa"/>
           </w:tcPr>
           <w:p>
             <w:pPr>
@@ -3816,7 +3899,7 @@
         </w:tc>
         <w:tc>
           <w:tcPr>
-            <w:tcW w:w="1418" w:type="dxa"/>
+            <w:tcW w:w="1235" w:type="dxa"/>
           </w:tcPr>
           <w:p>
             <w:pPr>
@@ -3833,6 +3916,28 @@
                 <w:szCs w:val="18"/>
               </w:rPr>
               <w:t>1</w:t>
+            </w:r>
+          </w:p>
+        </w:tc>
+        <w:tc>
+          <w:tcPr>
+            <w:tcW w:w="1143" w:type="dxa"/>
+          </w:tcPr>
+          <w:p>
+            <w:pPr>
+              <w:rPr>
+                <w:rFonts w:cstheme="minorHAnsi"/>
+                <w:sz w:val="18"/>
+                <w:szCs w:val="18"/>
+              </w:rPr>
+            </w:pPr>
+            <w:r>
+              <w:rPr>
+                <w:rFonts w:cstheme="minorHAnsi"/>
+                <w:sz w:val="18"/>
+                <w:szCs w:val="18"/>
+              </w:rPr>
+              <w:t>418</w:t>
             </w:r>
           </w:p>
         </w:tc>
@@ -5882,6 +5987,8 @@
         <w:ind w:left="1440"/>
         <w:rPr>
           <w:rFonts w:cstheme="minorHAnsi"/>
+          <w:b/>
+          <w:bCs/>
         </w:rPr>
       </w:pPr>
       <w:r>
@@ -5901,20 +6008,143 @@
     </w:p>
     <w:p>
       <w:pPr>
+        <w:pStyle w:val="ListParagraph"/>
+        <w:numPr>
+          <w:ilvl w:val="0"/>
+          <w:numId w:val="16"/>
+        </w:numPr>
+        <w:spacing w:after="0" w:line="360" w:lineRule="auto"/>
+        <w:rPr>
+          <w:rFonts w:cstheme="minorHAnsi"/>
+        </w:rPr>
+      </w:pPr>
+      <w:r>
+        <w:rPr>
+          <w:rFonts w:cstheme="minorHAnsi"/>
+          <w:b/>
+          <w:bCs/>
+        </w:rPr>
+        <w:t xml:space="preserve">Width: </w:t>
+      </w:r>
+      <w:r>
+        <w:rPr>
+          <w:rFonts w:cstheme="minorHAnsi"/>
+        </w:rPr>
+        <w:t>refers to the size of the tuple (the sum of the sizes of each attribute) in bytes.</w:t>
+      </w:r>
+    </w:p>
+    <w:p>
+      <w:pPr>
+        <w:rPr>
+          <w:rFonts w:cstheme="minorHAnsi"/>
+          <w:b/>
+          <w:bCs/>
+        </w:rPr>
+      </w:pPr>
+      <w:r>
+        <w:rPr>
+          <w:rFonts w:cstheme="minorHAnsi"/>
+          <w:b/>
+          <w:bCs/>
+        </w:rPr>
+        <w:t xml:space="preserve">Employee Width: </w:t>
+      </w:r>
+      <w:r>
+        <w:rPr>
+          <w:rFonts w:cstheme="minorHAnsi"/>
+        </w:rPr>
+        <w:t xml:space="preserve"> </w:t>
+      </w:r>
+      <w:r>
+        <w:rPr>
+          <w:rFonts w:cstheme="minorHAnsi"/>
+        </w:rPr>
+        <w:t>9+50+1+50+8+255+14+15+8+1+9=</w:t>
+      </w:r>
+      <w:r>
+        <w:rPr>
+          <w:rFonts w:cstheme="minorHAnsi"/>
+        </w:rPr>
+        <w:t xml:space="preserve"> </w:t>
+      </w:r>
+      <w:r>
+        <w:rPr>
+          <w:rFonts w:cstheme="minorHAnsi"/>
+          <w:b/>
+          <w:bCs/>
+        </w:rPr>
+        <w:t>380</w:t>
+      </w:r>
+      <w:r>
+        <w:rPr>
+          <w:rFonts w:cstheme="minorHAnsi"/>
+          <w:b/>
+          <w:bCs/>
+        </w:rPr>
+        <w:t xml:space="preserve"> Bytes</w:t>
+      </w:r>
+    </w:p>
+    <w:p>
+      <w:pPr>
+        <w:rPr>
+          <w:rFonts w:cstheme="minorHAnsi"/>
+        </w:rPr>
+      </w:pPr>
+      <w:r>
+        <w:rPr>
+          <w:rFonts w:cstheme="minorHAnsi"/>
+          <w:b/>
+          <w:bCs/>
+        </w:rPr>
+        <w:t xml:space="preserve">Project Width: </w:t>
+      </w:r>
+      <w:r>
+        <w:rPr>
+          <w:rFonts w:cstheme="minorHAnsi"/>
+        </w:rPr>
+        <w:t>4+50+255+100+9=</w:t>
+      </w:r>
+      <w:r>
+        <w:rPr>
+          <w:rFonts w:cstheme="minorHAnsi"/>
+          <w:b/>
+          <w:bCs/>
+        </w:rPr>
+        <w:t xml:space="preserve"> </w:t>
+      </w:r>
+      <w:r>
+        <w:rPr>
+          <w:rFonts w:cstheme="minorHAnsi"/>
+          <w:b/>
+          <w:bCs/>
+        </w:rPr>
+        <w:t>418</w:t>
+      </w:r>
+      <w:r>
+        <w:rPr>
+          <w:rFonts w:cstheme="minorHAnsi"/>
+          <w:b/>
+          <w:bCs/>
+        </w:rPr>
+        <w:t xml:space="preserve"> Bytes</w:t>
+      </w:r>
+    </w:p>
+    <w:p>
+      <w:pPr>
         <w:pStyle w:val="Heading2"/>
       </w:pPr>
-      <w:bookmarkStart w:id="9" w:name="_Toc150352133"/>
-      <w:bookmarkStart w:id="10" w:name="_Toc150774641"/>
+      <w:bookmarkStart w:id="10" w:name="_Toc150352133"/>
+      <w:bookmarkStart w:id="11" w:name="_Toc150774641"/>
       <w:r>
         <w:t>Column Information Metadata</w:t>
       </w:r>
-      <w:bookmarkEnd w:id="9"/>
       <w:bookmarkEnd w:id="10"/>
+      <w:bookmarkEnd w:id="11"/>
     </w:p>
     <w:tbl>
       <w:tblPr>
         <w:tblStyle w:val="SDPStyle"/>
-        <w:tblW w:w="10437" w:type="dxa"/>
+        <w:tblW w:w="9322" w:type="dxa"/>
         <w:jc w:val="center"/>
         <w:tblLayout w:type="fixed"/>
         <w:tblLook w:val="04A0" w:firstRow="1" w:lastRow="0" w:firstColumn="1" w:lastColumn="0" w:noHBand="0" w:noVBand="1"/>
@@ -5922,7 +6152,7 @@
       <w:tblGrid>
         <w:gridCol w:w="1717"/>
         <w:gridCol w:w="835"/>
-        <w:gridCol w:w="1963"/>
+        <w:gridCol w:w="848"/>
         <w:gridCol w:w="1963"/>
         <w:gridCol w:w="1354"/>
         <w:gridCol w:w="1963"/>
@@ -5980,7 +6210,7 @@
         </w:tc>
         <w:tc>
           <w:tcPr>
-            <w:tcW w:w="1963" w:type="dxa"/>
+            <w:tcW w:w="848" w:type="dxa"/>
           </w:tcPr>
           <w:p>
             <w:pPr>
@@ -6141,7 +6371,7 @@
         </w:tc>
         <w:tc>
           <w:tcPr>
-            <w:tcW w:w="1963" w:type="dxa"/>
+            <w:tcW w:w="848" w:type="dxa"/>
           </w:tcPr>
           <w:p>
             <w:pPr>
@@ -6308,7 +6538,7 @@
         </w:tc>
         <w:tc>
           <w:tcPr>
-            <w:tcW w:w="1963" w:type="dxa"/>
+            <w:tcW w:w="848" w:type="dxa"/>
           </w:tcPr>
           <w:p>
             <w:pPr>
@@ -6475,7 +6705,7 @@
         </w:tc>
         <w:tc>
           <w:tcPr>
-            <w:tcW w:w="1963" w:type="dxa"/>
+            <w:tcW w:w="848" w:type="dxa"/>
           </w:tcPr>
           <w:p>
             <w:pPr>
@@ -6642,7 +6872,7 @@
         </w:tc>
         <w:tc>
           <w:tcPr>
-            <w:tcW w:w="1963" w:type="dxa"/>
+            <w:tcW w:w="848" w:type="dxa"/>
           </w:tcPr>
           <w:p>
             <w:pPr>
@@ -6809,7 +7039,7 @@
         </w:tc>
         <w:tc>
           <w:tcPr>
-            <w:tcW w:w="1963" w:type="dxa"/>
+            <w:tcW w:w="848" w:type="dxa"/>
           </w:tcPr>
           <w:p>
             <w:pPr>
@@ -6976,7 +7206,7 @@
         </w:tc>
         <w:tc>
           <w:tcPr>
-            <w:tcW w:w="1963" w:type="dxa"/>
+            <w:tcW w:w="848" w:type="dxa"/>
           </w:tcPr>
           <w:p>
             <w:pPr>
@@ -7143,7 +7373,7 @@
         </w:tc>
         <w:tc>
           <w:tcPr>
-            <w:tcW w:w="1963" w:type="dxa"/>
+            <w:tcW w:w="848" w:type="dxa"/>
           </w:tcPr>
           <w:p>
             <w:pPr>
@@ -7310,7 +7540,7 @@
         </w:tc>
         <w:tc>
           <w:tcPr>
-            <w:tcW w:w="1963" w:type="dxa"/>
+            <w:tcW w:w="848" w:type="dxa"/>
           </w:tcPr>
           <w:p>
             <w:pPr>
@@ -7477,7 +7707,7 @@
         </w:tc>
         <w:tc>
           <w:tcPr>
-            <w:tcW w:w="1963" w:type="dxa"/>
+            <w:tcW w:w="848" w:type="dxa"/>
           </w:tcPr>
           <w:p>
             <w:pPr>
@@ -7644,7 +7874,7 @@
         </w:tc>
         <w:tc>
           <w:tcPr>
-            <w:tcW w:w="1963" w:type="dxa"/>
+            <w:tcW w:w="848" w:type="dxa"/>
           </w:tcPr>
           <w:p>
             <w:pPr>
@@ -7811,7 +8041,7 @@
         </w:tc>
         <w:tc>
           <w:tcPr>
-            <w:tcW w:w="1963" w:type="dxa"/>
+            <w:tcW w:w="848" w:type="dxa"/>
           </w:tcPr>
           <w:p>
             <w:pPr>
@@ -7932,18 +8162,19 @@
     <w:tbl>
       <w:tblPr>
         <w:tblStyle w:val="SDPStyle"/>
-        <w:tblW w:w="10437" w:type="dxa"/>
+        <w:tblW w:w="9370" w:type="dxa"/>
         <w:jc w:val="center"/>
+        <w:tblLayout w:type="fixed"/>
         <w:tblLook w:val="04A0" w:firstRow="1" w:lastRow="0" w:firstColumn="1" w:lastColumn="0" w:noHBand="0" w:noVBand="1"/>
       </w:tblPr>
       <w:tblGrid>
         <w:gridCol w:w="1543"/>
         <w:gridCol w:w="1238"/>
-        <w:gridCol w:w="1592"/>
+        <w:gridCol w:w="848"/>
         <w:gridCol w:w="1679"/>
         <w:gridCol w:w="1496"/>
         <w:gridCol w:w="1924"/>
-        <w:gridCol w:w="965"/>
+        <w:gridCol w:w="642"/>
       </w:tblGrid>
       <w:tr>
         <w:trPr>
@@ -7996,7 +8227,7 @@
         </w:tc>
         <w:tc>
           <w:tcPr>
-            <w:tcW w:w="1592" w:type="dxa"/>
+            <w:tcW w:w="848" w:type="dxa"/>
           </w:tcPr>
           <w:p>
             <w:pPr>
@@ -8084,7 +8315,7 @@
         </w:tc>
         <w:tc>
           <w:tcPr>
-            <w:tcW w:w="965" w:type="dxa"/>
+            <w:tcW w:w="642" w:type="dxa"/>
           </w:tcPr>
           <w:p>
             <w:pPr>
@@ -8156,7 +8387,7 @@
         </w:tc>
         <w:tc>
           <w:tcPr>
-            <w:tcW w:w="1592" w:type="dxa"/>
+            <w:tcW w:w="848" w:type="dxa"/>
           </w:tcPr>
           <w:p>
             <w:pPr>
@@ -8250,7 +8481,7 @@
         </w:tc>
         <w:tc>
           <w:tcPr>
-            <w:tcW w:w="965" w:type="dxa"/>
+            <w:tcW w:w="642" w:type="dxa"/>
           </w:tcPr>
           <w:p>
             <w:pPr>
@@ -8322,7 +8553,7 @@
         </w:tc>
         <w:tc>
           <w:tcPr>
-            <w:tcW w:w="1592" w:type="dxa"/>
+            <w:tcW w:w="848" w:type="dxa"/>
           </w:tcPr>
           <w:p>
             <w:pPr>
@@ -8416,7 +8647,7 @@
         </w:tc>
         <w:tc>
           <w:tcPr>
-            <w:tcW w:w="965" w:type="dxa"/>
+            <w:tcW w:w="642" w:type="dxa"/>
           </w:tcPr>
           <w:p>
             <w:pPr>
@@ -8488,7 +8719,7 @@
         </w:tc>
         <w:tc>
           <w:tcPr>
-            <w:tcW w:w="1592" w:type="dxa"/>
+            <w:tcW w:w="848" w:type="dxa"/>
           </w:tcPr>
           <w:p>
             <w:pPr>
@@ -8582,7 +8813,7 @@
         </w:tc>
         <w:tc>
           <w:tcPr>
-            <w:tcW w:w="965" w:type="dxa"/>
+            <w:tcW w:w="642" w:type="dxa"/>
           </w:tcPr>
           <w:p>
             <w:pPr>
@@ -8654,7 +8885,7 @@
         </w:tc>
         <w:tc>
           <w:tcPr>
-            <w:tcW w:w="1592" w:type="dxa"/>
+            <w:tcW w:w="848" w:type="dxa"/>
           </w:tcPr>
           <w:p>
             <w:pPr>
@@ -8748,7 +8979,7 @@
         </w:tc>
         <w:tc>
           <w:tcPr>
-            <w:tcW w:w="965" w:type="dxa"/>
+            <w:tcW w:w="642" w:type="dxa"/>
           </w:tcPr>
           <w:p>
             <w:pPr>
@@ -8820,7 +9051,7 @@
         </w:tc>
         <w:tc>
           <w:tcPr>
-            <w:tcW w:w="1592" w:type="dxa"/>
+            <w:tcW w:w="848" w:type="dxa"/>
           </w:tcPr>
           <w:p>
             <w:pPr>
@@ -8914,7 +9145,7 @@
         </w:tc>
         <w:tc>
           <w:tcPr>
-            <w:tcW w:w="965" w:type="dxa"/>
+            <w:tcW w:w="642" w:type="dxa"/>
           </w:tcPr>
           <w:p>
             <w:pPr>
@@ -8940,8 +9171,8 @@
       <w:pPr>
         <w:pStyle w:val="Heading2"/>
       </w:pPr>
-      <w:bookmarkStart w:id="11" w:name="_Toc150352134"/>
-      <w:bookmarkStart w:id="12" w:name="_Toc150774642"/>
+      <w:bookmarkStart w:id="12" w:name="_Toc150352134"/>
+      <w:bookmarkStart w:id="13" w:name="_Toc150774642"/>
     </w:p>
     <w:p>
       <w:pPr>
@@ -8953,8 +9184,8 @@
       <w:r>
         <w:t>Metadata</w:t>
       </w:r>
-      <w:bookmarkEnd w:id="11"/>
       <w:bookmarkEnd w:id="12"/>
+      <w:bookmarkEnd w:id="13"/>
     </w:p>
     <w:tbl>
       <w:tblPr>
@@ -9605,7 +9836,7 @@
                 <w:szCs w:val="18"/>
               </w:rPr>
             </w:pPr>
-            <w:bookmarkStart w:id="13" w:name="_Hlk150786814"/>
+            <w:bookmarkStart w:id="14" w:name="_Hlk150786814"/>
             <w:r>
               <w:rPr>
                 <w:rFonts w:cstheme="minorHAnsi"/>
@@ -10418,8 +10649,8 @@
                 <w:szCs w:val="18"/>
               </w:rPr>
             </w:pPr>
-            <w:bookmarkStart w:id="14" w:name="_Hlk150783899"/>
-            <w:bookmarkEnd w:id="13"/>
+            <w:bookmarkStart w:id="15" w:name="_Hlk150783899"/>
+            <w:bookmarkEnd w:id="14"/>
             <w:r>
               <w:rPr>
                 <w:rFonts w:cstheme="minorHAnsi"/>
@@ -10428,7 +10659,7 @@
               </w:rPr>
               <w:t>Project_projectNo</w:t>
             </w:r>
-            <w:bookmarkEnd w:id="14"/>
+            <w:bookmarkEnd w:id="15"/>
           </w:p>
         </w:tc>
         <w:tc>
@@ -11479,59 +11710,6 @@
           <w:bCs/>
         </w:rPr>
       </w:pPr>
-      <w:r>
-        <w:drawing>
-          <wp:inline distT="0" distB="0" distL="0" distR="0" wp14:anchorId="2548729F" wp14:editId="239BA3CE">
-            <wp:extent cx="6221079" cy="1133475"/>
-            <wp:effectExtent l="0" t="0" r="8890" b="0"/>
-            <wp:docPr id="1542940785" name="Picture 1"/>
-            <wp:cNvGraphicFramePr>
-              <a:graphicFrameLocks xmlns:a="http://schemas.openxmlformats.org/drawingml/2006/main" noChangeAspect="1"/>
-            </wp:cNvGraphicFramePr>
-            <a:graphic xmlns:a="http://schemas.openxmlformats.org/drawingml/2006/main">
-              <a:graphicData uri="http://schemas.openxmlformats.org/drawingml/2006/picture">
-                <pic:pic xmlns:pic="http://schemas.openxmlformats.org/drawingml/2006/picture">
-                  <pic:nvPicPr>
-                    <pic:cNvPr id="0" name="Picture 1"/>
-                    <pic:cNvPicPr>
-                      <a:picLocks noChangeAspect="1" noChangeArrowheads="1"/>
-                    </pic:cNvPicPr>
-                  </pic:nvPicPr>
-                  <pic:blipFill rotWithShape="1">
-                    <a:blip r:embed="rId14" cstate="print">
-                      <a:extLst>
-                        <a:ext uri="{28A0092B-C50C-407E-A947-70E740481C1C}">
-                          <a14:useLocalDpi xmlns:a14="http://schemas.microsoft.com/office/drawing/2010/main" val="0"/>
-                        </a:ext>
-                      </a:extLst>
-                    </a:blip>
-                    <a:srcRect l="1332" r="1429" b="17205"/>
-                    <a:stretch/>
-                  </pic:blipFill>
-                  <pic:spPr bwMode="auto">
-                    <a:xfrm>
-                      <a:off x="0" y="0"/>
-                      <a:ext cx="6224153" cy="1134035"/>
-                    </a:xfrm>
-                    <a:prstGeom prst="rect">
-                      <a:avLst/>
-                    </a:prstGeom>
-                    <a:noFill/>
-                    <a:ln>
-                      <a:noFill/>
-                    </a:ln>
-                    <a:extLst>
-                      <a:ext uri="{53640926-AAD7-44D8-BBD7-CCE9431645EC}">
-                        <a14:shadowObscured xmlns:a14="http://schemas.microsoft.com/office/drawing/2010/main"/>
-                      </a:ext>
-                    </a:extLst>
-                  </pic:spPr>
-                </pic:pic>
-              </a:graphicData>
-            </a:graphic>
-          </wp:inline>
-        </w:drawing>
-      </w:r>
     </w:p>
     <w:p>
       <w:pPr>
@@ -11542,8 +11720,8 @@
           <w:szCs w:val="26"/>
         </w:rPr>
       </w:pPr>
-      <w:bookmarkStart w:id="15" w:name="_Toc150352135"/>
-      <w:bookmarkStart w:id="16" w:name="_Toc150774643"/>
+      <w:bookmarkStart w:id="16" w:name="_Toc150352135"/>
+      <w:bookmarkStart w:id="17" w:name="_Toc150774643"/>
       <w:r>
         <w:rPr>
           <w:rFonts w:cstheme="minorHAnsi"/>
@@ -11573,7 +11751,7 @@
                     <pic:cNvPicPr/>
                   </pic:nvPicPr>
                   <pic:blipFill>
-                    <a:blip r:embed="rId15">
+                    <a:blip r:embed="rId14">
                       <a:extLst>
                         <a:ext uri="{28A0092B-C50C-407E-A947-70E740481C1C}">
                           <a14:useLocalDpi xmlns:a14="http://schemas.microsoft.com/office/drawing/2010/main" val="0"/>
@@ -11643,7 +11821,7 @@
                     <pic:cNvPicPr/>
                   </pic:nvPicPr>
                   <pic:blipFill>
-                    <a:blip r:embed="rId16">
+                    <a:blip r:embed="rId15">
                       <a:extLst>
                         <a:ext uri="{28A0092B-C50C-407E-A947-70E740481C1C}">
                           <a14:useLocalDpi xmlns:a14="http://schemas.microsoft.com/office/drawing/2010/main" val="0"/>
@@ -11682,8 +11860,8 @@
         </w:rPr>
         <w:t>Cost Parameters, MySQL Screenshots, and Extra example</w:t>
       </w:r>
-      <w:bookmarkEnd w:id="15"/>
       <w:bookmarkEnd w:id="16"/>
+      <w:bookmarkEnd w:id="17"/>
     </w:p>
     <w:p>
       <w:pPr>
@@ -11728,7 +11906,7 @@
                     <pic:cNvPicPr/>
                   </pic:nvPicPr>
                   <pic:blipFill>
-                    <a:blip r:embed="rId17"/>
+                    <a:blip r:embed="rId16"/>
                     <a:stretch>
                       <a:fillRect/>
                     </a:stretch>
@@ -11809,7 +11987,7 @@
                     <pic:cNvPicPr/>
                   </pic:nvPicPr>
                   <pic:blipFill>
-                    <a:blip r:embed="rId18"/>
+                    <a:blip r:embed="rId17"/>
                     <a:stretch>
                       <a:fillRect/>
                     </a:stretch>
@@ -11864,7 +12042,7 @@
                     </pic:cNvPicPr>
                   </pic:nvPicPr>
                   <pic:blipFill>
-                    <a:blip r:embed="rId19" cstate="print">
+                    <a:blip r:embed="rId18" cstate="print">
                       <a:extLst>
                         <a:ext uri="{28A0092B-C50C-407E-A947-70E740481C1C}">
                           <a14:useLocalDpi xmlns:a14="http://schemas.microsoft.com/office/drawing/2010/main" val="0"/>
@@ -11925,7 +12103,7 @@
                     <pic:cNvPicPr/>
                   </pic:nvPicPr>
                   <pic:blipFill>
-                    <a:blip r:embed="rId20"/>
+                    <a:blip r:embed="rId19"/>
                     <a:stretch>
                       <a:fillRect/>
                     </a:stretch>
@@ -11978,7 +12156,7 @@
                     <pic:cNvPicPr/>
                   </pic:nvPicPr>
                   <pic:blipFill>
-                    <a:blip r:embed="rId21"/>
+                    <a:blip r:embed="rId20"/>
                     <a:stretch>
                       <a:fillRect/>
                     </a:stretch>
@@ -12030,7 +12208,7 @@
           <w:b/>
         </w:rPr>
       </w:pPr>
-      <w:bookmarkStart w:id="17" w:name="_Toc150774644"/>
+      <w:bookmarkStart w:id="18" w:name="_Toc150774644"/>
       <w:r>
         <w:rPr>
           <w:rFonts w:asciiTheme="minorHAnsi" w:hAnsiTheme="minorHAnsi" w:cstheme="minorHAnsi"/>
@@ -12038,7 +12216,7 @@
         </w:rPr>
         <w:t>Type of Queries</w:t>
       </w:r>
-      <w:bookmarkEnd w:id="17"/>
+      <w:bookmarkEnd w:id="18"/>
     </w:p>
     <w:p>
       <w:pPr>
@@ -17821,7 +17999,7 @@
           <w:bCs/>
         </w:rPr>
       </w:pPr>
-      <w:bookmarkStart w:id="18" w:name="_Toc150774645"/>
+      <w:bookmarkStart w:id="19" w:name="_Toc150774645"/>
       <w:r>
         <w:rPr>
           <w:rFonts w:asciiTheme="minorHAnsi" w:hAnsiTheme="minorHAnsi" w:cstheme="minorHAnsi"/>
@@ -17830,7 +18008,7 @@
         </w:rPr>
         <w:t>Query Testing</w:t>
       </w:r>
-      <w:bookmarkEnd w:id="18"/>
+      <w:bookmarkEnd w:id="19"/>
     </w:p>
     <w:p/>
     <w:sectPr>
@@ -17959,9 +18137,9 @@
     </w:lvl>
   </w:abstractNum>
   <w:abstractNum w:abstractNumId="1" w15:restartNumberingAfterBreak="0">
-    <w:nsid w:val="160451D9"/>
+    <w:nsid w:val="0DF23A8A"/>
     <w:multiLevelType w:val="hybridMultilevel"/>
-    <w:tmpl w:val="D8F488BC"/>
+    <w:tmpl w:val="F62220F8"/>
     <w:lvl w:ilvl="0" w:tplc="04090001">
       <w:start w:val="1"/>
       <w:numFmt w:val="bullet"/>
@@ -18072,6 +18250,119 @@
     </w:lvl>
   </w:abstractNum>
   <w:abstractNum w:abstractNumId="2" w15:restartNumberingAfterBreak="0">
+    <w:nsid w:val="160451D9"/>
+    <w:multiLevelType w:val="hybridMultilevel"/>
+    <w:tmpl w:val="D8F488BC"/>
+    <w:lvl w:ilvl="0" w:tplc="04090001">
+      <w:start w:val="1"/>
+      <w:numFmt w:val="bullet"/>
+      <w:lvlText w:val=""/>
+      <w:lvlJc w:val="left"/>
+      <w:pPr>
+        <w:ind w:left="720" w:hanging="360"/>
+      </w:pPr>
+      <w:rPr>
+        <w:rFonts w:ascii="Symbol" w:hAnsi="Symbol" w:hint="default"/>
+      </w:rPr>
+    </w:lvl>
+    <w:lvl w:ilvl="1" w:tplc="04090003" w:tentative="1">
+      <w:start w:val="1"/>
+      <w:numFmt w:val="bullet"/>
+      <w:lvlText w:val="o"/>
+      <w:lvlJc w:val="left"/>
+      <w:pPr>
+        <w:ind w:left="1440" w:hanging="360"/>
+      </w:pPr>
+      <w:rPr>
+        <w:rFonts w:ascii="Courier New" w:hAnsi="Courier New" w:cs="Courier New" w:hint="default"/>
+      </w:rPr>
+    </w:lvl>
+    <w:lvl w:ilvl="2" w:tplc="04090005" w:tentative="1">
+      <w:start w:val="1"/>
+      <w:numFmt w:val="bullet"/>
+      <w:lvlText w:val=""/>
+      <w:lvlJc w:val="left"/>
+      <w:pPr>
+        <w:ind w:left="2160" w:hanging="360"/>
+      </w:pPr>
+      <w:rPr>
+        <w:rFonts w:ascii="Wingdings" w:hAnsi="Wingdings" w:hint="default"/>
+      </w:rPr>
+    </w:lvl>
+    <w:lvl w:ilvl="3" w:tplc="04090001" w:tentative="1">
+      <w:start w:val="1"/>
+      <w:numFmt w:val="bullet"/>
+      <w:lvlText w:val=""/>
+      <w:lvlJc w:val="left"/>
+      <w:pPr>
+        <w:ind w:left="2880" w:hanging="360"/>
+      </w:pPr>
+      <w:rPr>
+        <w:rFonts w:ascii="Symbol" w:hAnsi="Symbol" w:hint="default"/>
+      </w:rPr>
+    </w:lvl>
+    <w:lvl w:ilvl="4" w:tplc="04090003" w:tentative="1">
+      <w:start w:val="1"/>
+      <w:numFmt w:val="bullet"/>
+      <w:lvlText w:val="o"/>
+      <w:lvlJc w:val="left"/>
+      <w:pPr>
+        <w:ind w:left="3600" w:hanging="360"/>
+      </w:pPr>
+      <w:rPr>
+        <w:rFonts w:ascii="Courier New" w:hAnsi="Courier New" w:cs="Courier New" w:hint="default"/>
+      </w:rPr>
+    </w:lvl>
+    <w:lvl w:ilvl="5" w:tplc="04090005" w:tentative="1">
+      <w:start w:val="1"/>
+      <w:numFmt w:val="bullet"/>
+      <w:lvlText w:val=""/>
+      <w:lvlJc w:val="left"/>
+      <w:pPr>
+        <w:ind w:left="4320" w:hanging="360"/>
+      </w:pPr>
+      <w:rPr>
+        <w:rFonts w:ascii="Wingdings" w:hAnsi="Wingdings" w:hint="default"/>
+      </w:rPr>
+    </w:lvl>
+    <w:lvl w:ilvl="6" w:tplc="04090001" w:tentative="1">
+      <w:start w:val="1"/>
+      <w:numFmt w:val="bullet"/>
+      <w:lvlText w:val=""/>
+      <w:lvlJc w:val="left"/>
+      <w:pPr>
+        <w:ind w:left="5040" w:hanging="360"/>
+      </w:pPr>
+      <w:rPr>
+        <w:rFonts w:ascii="Symbol" w:hAnsi="Symbol" w:hint="default"/>
+      </w:rPr>
+    </w:lvl>
+    <w:lvl w:ilvl="7" w:tplc="04090003" w:tentative="1">
+      <w:start w:val="1"/>
+      <w:numFmt w:val="bullet"/>
+      <w:lvlText w:val="o"/>
+      <w:lvlJc w:val="left"/>
+      <w:pPr>
+        <w:ind w:left="5760" w:hanging="360"/>
+      </w:pPr>
+      <w:rPr>
+        <w:rFonts w:ascii="Courier New" w:hAnsi="Courier New" w:cs="Courier New" w:hint="default"/>
+      </w:rPr>
+    </w:lvl>
+    <w:lvl w:ilvl="8" w:tplc="04090005" w:tentative="1">
+      <w:start w:val="1"/>
+      <w:numFmt w:val="bullet"/>
+      <w:lvlText w:val=""/>
+      <w:lvlJc w:val="left"/>
+      <w:pPr>
+        <w:ind w:left="6480" w:hanging="360"/>
+      </w:pPr>
+      <w:rPr>
+        <w:rFonts w:ascii="Wingdings" w:hAnsi="Wingdings" w:hint="default"/>
+      </w:rPr>
+    </w:lvl>
+  </w:abstractNum>
+  <w:abstractNum w:abstractNumId="3" w15:restartNumberingAfterBreak="0">
     <w:nsid w:val="1CBC21C0"/>
     <w:multiLevelType w:val="multilevel"/>
     <w:tmpl w:val="D6DC3AC0"/>
@@ -18220,7 +18511,7 @@
       </w:rPr>
     </w:lvl>
   </w:abstractNum>
-  <w:abstractNum w:abstractNumId="3" w15:restartNumberingAfterBreak="0">
+  <w:abstractNum w:abstractNumId="4" w15:restartNumberingAfterBreak="0">
     <w:nsid w:val="1D271567"/>
     <w:multiLevelType w:val="hybridMultilevel"/>
     <w:tmpl w:val="6532AC3E"/>
@@ -18333,7 +18624,7 @@
       </w:rPr>
     </w:lvl>
   </w:abstractNum>
-  <w:abstractNum w:abstractNumId="4" w15:restartNumberingAfterBreak="0">
+  <w:abstractNum w:abstractNumId="5" w15:restartNumberingAfterBreak="0">
     <w:nsid w:val="2C7F4F70"/>
     <w:multiLevelType w:val="hybridMultilevel"/>
     <w:tmpl w:val="A1EEDA24"/>
@@ -18446,7 +18737,7 @@
       </w:rPr>
     </w:lvl>
   </w:abstractNum>
-  <w:abstractNum w:abstractNumId="5" w15:restartNumberingAfterBreak="0">
+  <w:abstractNum w:abstractNumId="6" w15:restartNumberingAfterBreak="0">
     <w:nsid w:val="2DD802F6"/>
     <w:multiLevelType w:val="multilevel"/>
     <w:tmpl w:val="A6825AD0"/>
@@ -18595,7 +18886,7 @@
       </w:rPr>
     </w:lvl>
   </w:abstractNum>
-  <w:abstractNum w:abstractNumId="6" w15:restartNumberingAfterBreak="0">
+  <w:abstractNum w:abstractNumId="7" w15:restartNumberingAfterBreak="0">
     <w:nsid w:val="30003CCA"/>
     <w:multiLevelType w:val="multilevel"/>
     <w:tmpl w:val="C9B01F7C"/>
@@ -18744,7 +19035,7 @@
       </w:rPr>
     </w:lvl>
   </w:abstractNum>
-  <w:abstractNum w:abstractNumId="7" w15:restartNumberingAfterBreak="0">
+  <w:abstractNum w:abstractNumId="8" w15:restartNumberingAfterBreak="0">
     <w:nsid w:val="36CA14EA"/>
     <w:multiLevelType w:val="hybridMultilevel"/>
     <w:tmpl w:val="A1C45FF8"/>
@@ -18833,7 +19124,7 @@
       </w:pPr>
     </w:lvl>
   </w:abstractNum>
-  <w:abstractNum w:abstractNumId="8" w15:restartNumberingAfterBreak="0">
+  <w:abstractNum w:abstractNumId="9" w15:restartNumberingAfterBreak="0">
     <w:nsid w:val="3D4414E1"/>
     <w:multiLevelType w:val="multilevel"/>
     <w:tmpl w:val="5B261D70"/>
@@ -18982,7 +19273,7 @@
       </w:rPr>
     </w:lvl>
   </w:abstractNum>
-  <w:abstractNum w:abstractNumId="9" w15:restartNumberingAfterBreak="0">
+  <w:abstractNum w:abstractNumId="10" w15:restartNumberingAfterBreak="0">
     <w:nsid w:val="432659AE"/>
     <w:multiLevelType w:val="hybridMultilevel"/>
     <w:tmpl w:val="F9643098"/>
@@ -19095,7 +19386,7 @@
       </w:rPr>
     </w:lvl>
   </w:abstractNum>
-  <w:abstractNum w:abstractNumId="10" w15:restartNumberingAfterBreak="0">
+  <w:abstractNum w:abstractNumId="11" w15:restartNumberingAfterBreak="0">
     <w:nsid w:val="4DB5548B"/>
     <w:multiLevelType w:val="hybridMultilevel"/>
     <w:tmpl w:val="52EEE3BA"/>
@@ -19208,7 +19499,7 @@
       </w:rPr>
     </w:lvl>
   </w:abstractNum>
-  <w:abstractNum w:abstractNumId="11" w15:restartNumberingAfterBreak="0">
+  <w:abstractNum w:abstractNumId="12" w15:restartNumberingAfterBreak="0">
     <w:nsid w:val="4E36333B"/>
     <w:multiLevelType w:val="hybridMultilevel"/>
     <w:tmpl w:val="494C4086"/>
@@ -19321,7 +19612,7 @@
       </w:rPr>
     </w:lvl>
   </w:abstractNum>
-  <w:abstractNum w:abstractNumId="12" w15:restartNumberingAfterBreak="0">
+  <w:abstractNum w:abstractNumId="13" w15:restartNumberingAfterBreak="0">
     <w:nsid w:val="61525B6C"/>
     <w:multiLevelType w:val="multilevel"/>
     <w:tmpl w:val="F804666A"/>
@@ -19470,7 +19761,7 @@
       </w:rPr>
     </w:lvl>
   </w:abstractNum>
-  <w:abstractNum w:abstractNumId="13" w15:restartNumberingAfterBreak="0">
+  <w:abstractNum w:abstractNumId="14" w15:restartNumberingAfterBreak="0">
     <w:nsid w:val="67945684"/>
     <w:multiLevelType w:val="multilevel"/>
     <w:tmpl w:val="8FA07AC6"/>
@@ -19614,7 +19905,7 @@
       </w:rPr>
     </w:lvl>
   </w:abstractNum>
-  <w:abstractNum w:abstractNumId="14" w15:restartNumberingAfterBreak="0">
+  <w:abstractNum w:abstractNumId="15" w15:restartNumberingAfterBreak="0">
     <w:nsid w:val="6B422456"/>
     <w:multiLevelType w:val="multilevel"/>
     <w:tmpl w:val="4FCA5ABC"/>
@@ -19764,49 +20055,52 @@
     </w:lvl>
   </w:abstractNum>
   <w:num w:numId="1" w16cid:durableId="1100686766">
+    <w:abstractNumId w:val="8"/>
+  </w:num>
+  <w:num w:numId="2" w16cid:durableId="1072627819">
+    <w:abstractNumId w:val="6"/>
+  </w:num>
+  <w:num w:numId="3" w16cid:durableId="1089084514">
+    <w:abstractNumId w:val="13"/>
+  </w:num>
+  <w:num w:numId="4" w16cid:durableId="149761875">
+    <w:abstractNumId w:val="15"/>
+  </w:num>
+  <w:num w:numId="5" w16cid:durableId="892279450">
+    <w:abstractNumId w:val="3"/>
+  </w:num>
+  <w:num w:numId="6" w16cid:durableId="1207643183">
+    <w:abstractNumId w:val="14"/>
+  </w:num>
+  <w:num w:numId="7" w16cid:durableId="1111315315">
+    <w:abstractNumId w:val="9"/>
+  </w:num>
+  <w:num w:numId="8" w16cid:durableId="783961711">
     <w:abstractNumId w:val="7"/>
   </w:num>
-  <w:num w:numId="2" w16cid:durableId="1072627819">
+  <w:num w:numId="9" w16cid:durableId="151333821">
     <w:abstractNumId w:val="5"/>
   </w:num>
-  <w:num w:numId="3" w16cid:durableId="1089084514">
-    <w:abstractNumId w:val="12"/>
+  <w:num w:numId="10" w16cid:durableId="363480075">
+    <w:abstractNumId w:val="4"/>
   </w:num>
-  <w:num w:numId="4" w16cid:durableId="149761875">
-    <w:abstractNumId w:val="14"/>
-  </w:num>
-  <w:num w:numId="5" w16cid:durableId="892279450">
+  <w:num w:numId="11" w16cid:durableId="1255435511">
     <w:abstractNumId w:val="2"/>
   </w:num>
-  <w:num w:numId="6" w16cid:durableId="1207643183">
-    <w:abstractNumId w:val="13"/>
-  </w:num>
-  <w:num w:numId="7" w16cid:durableId="1111315315">
-    <w:abstractNumId w:val="8"/>
-  </w:num>
-  <w:num w:numId="8" w16cid:durableId="783961711">
-    <w:abstractNumId w:val="6"/>
-  </w:num>
-  <w:num w:numId="9" w16cid:durableId="151333821">
-    <w:abstractNumId w:val="4"/>
-  </w:num>
-  <w:num w:numId="10" w16cid:durableId="363480075">
-    <w:abstractNumId w:val="3"/>
-  </w:num>
-  <w:num w:numId="11" w16cid:durableId="1255435511">
-    <w:abstractNumId w:val="1"/>
-  </w:num>
   <w:num w:numId="12" w16cid:durableId="933173798">
-    <w:abstractNumId w:val="10"/>
+    <w:abstractNumId w:val="11"/>
   </w:num>
   <w:num w:numId="13" w16cid:durableId="809791528">
     <w:abstractNumId w:val="0"/>
   </w:num>
   <w:num w:numId="14" w16cid:durableId="1096483394">
-    <w:abstractNumId w:val="11"/>
+    <w:abstractNumId w:val="12"/>
   </w:num>
   <w:num w:numId="15" w16cid:durableId="932906489">
-    <w:abstractNumId w:val="9"/>
+    <w:abstractNumId w:val="10"/>
+  </w:num>
+  <w:num w:numId="16" w16cid:durableId="2117871311">
+    <w:abstractNumId w:val="1"/>
   </w:num>
 </w:numbering>
 </file>

</xml_diff>